<commit_message>
Uses environment variables for config
Replaces hard-coded webhook and API keys with values from the environment. Updates email attachment paths and test addresses, and removes debug print statements. Also cleans up outdated binary assets.
</commit_message>
<xml_diff>
--- a/net_10_smtp/word_pdf/saved_word/syslog.docx
+++ b/net_10_smtp/word_pdf/saved_word/syslog.docx
@@ -120,7 +120,7 @@
           </w:tcPr>
           <w:p>
             <w:r>
-              <w:t>956</w:t>
+              <w:t>23</w:t>
             </w:r>
           </w:p>
         </w:tc>
@@ -130,7 +130,7 @@
           </w:tcPr>
           <w:p>
             <w:r>
-              <w:t>49.9</w:t>
+              <w:t>52.3</w:t>
             </w:r>
           </w:p>
         </w:tc>
@@ -152,7 +152,7 @@
           </w:tcPr>
           <w:p>
             <w:r>
-              <w:t>722</w:t>
+              <w:t>16</w:t>
             </w:r>
           </w:p>
         </w:tc>
@@ -162,7 +162,7 @@
           </w:tcPr>
           <w:p>
             <w:r>
-              <w:t>37.7</w:t>
+              <w:t>36.4</w:t>
             </w:r>
           </w:p>
         </w:tc>
@@ -184,7 +184,7 @@
           </w:tcPr>
           <w:p>
             <w:r>
-              <w:t>236</w:t>
+              <w:t>4</w:t>
             </w:r>
           </w:p>
         </w:tc>
@@ -194,7 +194,7 @@
           </w:tcPr>
           <w:p>
             <w:r>
-              <w:t>12.3</w:t>
+              <w:t>9.1</w:t>
             </w:r>
           </w:p>
         </w:tc>

</xml_diff>